<commit_message>
Corrections mineures Doc de déploiement
</commit_message>
<xml_diff>
--- a/Héberger son application chez Heroku.docx
+++ b/Héberger son application chez Heroku.docx
@@ -1743,12 +1743,6 @@
         <w:gridCol w:w="9759"/>
       </w:tblGrid>
       <w:tr>
-        <w:tblPrEx>
-          <w:tblCellMar>
-            <w:top w:w="0" w:type="dxa"/>
-            <w:bottom w:w="0" w:type="dxa"/>
-          </w:tblCellMar>
-        </w:tblPrEx>
         <w:trPr>
           <w:trHeight w:val="797"/>
         </w:trPr>
@@ -2561,11 +2555,22 @@
         <w:t>Pré-requis </w:t>
       </w:r>
       <w:r>
-        <w:t xml:space="preserve"> Dans un terminal (type « cmd, ou git </w:t>
+        <w:t xml:space="preserve"> (</w:t>
+      </w:r>
+      <w:r>
+        <w:t xml:space="preserve">à exécuter dans un terminal type « cmd, « git </w:t>
       </w:r>
       <w:proofErr w:type="spellStart"/>
       <w:r>
         <w:t>bash</w:t>
+      </w:r>
+      <w:proofErr w:type="spellEnd"/>
+      <w:r>
+        <w:t xml:space="preserve"> », ou </w:t>
+      </w:r>
+      <w:proofErr w:type="spellStart"/>
+      <w:r>
+        <w:t>powerShell</w:t>
       </w:r>
       <w:proofErr w:type="spellEnd"/>
       <w:r>
@@ -2910,7 +2915,7 @@
           </wp:anchor>
         </w:drawing>
       </w:r>
-      <w:hyperlink r:id="rId11" w:history="1">
+      <w:hyperlink r:id="rId11" w:anchor="download-and-install" w:history="1">
         <w:r>
           <w:rPr>
             <w:rStyle w:val="Lienhypertexte"/>
@@ -3046,14 +3051,22 @@
       </w:r>
       <w:proofErr w:type="spellEnd"/>
       <w:r>
-        <w:t xml:space="preserve"> (Dans un terminal </w:t>
-      </w:r>
-      <w:r>
-        <w:t xml:space="preserve">type « cmd, ou git </w:t>
+        <w:t xml:space="preserve"> (</w:t>
+      </w:r>
+      <w:r>
+        <w:t xml:space="preserve">à exécuter dans un terminal type « cmd, « git </w:t>
       </w:r>
       <w:proofErr w:type="spellStart"/>
       <w:r>
         <w:t>bash</w:t>
+      </w:r>
+      <w:proofErr w:type="spellEnd"/>
+      <w:r>
+        <w:t xml:space="preserve"> », ou </w:t>
+      </w:r>
+      <w:proofErr w:type="spellStart"/>
+      <w:r>
+        <w:t>powerShell</w:t>
       </w:r>
       <w:proofErr w:type="spellEnd"/>
       <w:r>
@@ -5003,7 +5016,6 @@
           <w:szCs w:val="20"/>
         </w:rPr>
       </w:pPr>
-      <w:proofErr w:type="gramStart"/>
       <w:r>
         <w:rPr>
           <w:b/>
@@ -5011,17 +5023,7 @@
           <w:sz w:val="20"/>
           <w:szCs w:val="20"/>
         </w:rPr>
-        <w:t>git</w:t>
-      </w:r>
-      <w:proofErr w:type="gramEnd"/>
-      <w:r>
-        <w:rPr>
-          <w:b/>
-          <w:color w:val="FF0000"/>
-          <w:sz w:val="20"/>
-          <w:szCs w:val="20"/>
-        </w:rPr>
-        <w:t xml:space="preserve"> push </w:t>
+        <w:t xml:space="preserve">git push </w:t>
       </w:r>
       <w:proofErr w:type="spellStart"/>
       <w:r>
@@ -8686,7 +8688,7 @@
       </w:r>
       <w:proofErr w:type="spellStart"/>
       <w:r>
-        <w:t>Herooku</w:t>
+        <w:t>Heroku</w:t>
       </w:r>
       <w:proofErr w:type="spellEnd"/>
     </w:p>
@@ -8727,19 +8729,17 @@
       </w:r>
       <w:r>
         <w:rPr>
-          <w:b/>
-          <w:color w:val="FF0000"/>
-          <w:sz w:val="20"/>
-          <w:szCs w:val="20"/>
-        </w:rPr>
-        <w:t xml:space="preserve"> ou </w:t>
-      </w:r>
-      <w:r>
-        <w:rPr>
-          <w:sz w:val="20"/>
-          <w:szCs w:val="20"/>
-        </w:rPr>
-        <w:t>taper l’adresse en jaune ci-dessus dans un navigateur</w:t>
+          <w:sz w:val="20"/>
+          <w:szCs w:val="20"/>
+        </w:rPr>
+        <w:t xml:space="preserve"> ou t</w:t>
+      </w:r>
+      <w:r>
+        <w:rPr>
+          <w:sz w:val="20"/>
+          <w:szCs w:val="20"/>
+        </w:rPr>
+        <w:t>aper l’adresse en jaune ci-dessus dans un navigateur</w:t>
       </w:r>
     </w:p>
     <w:p>
@@ -9683,8 +9683,10 @@
       </w:r>
       <w:r>
         <w:rPr>
-          <w:sz w:val="20"/>
-          <w:szCs w:val="20"/>
+          <w:noProof/>
+          <w:sz w:val="20"/>
+          <w:szCs w:val="20"/>
+          <w:lang w:eastAsia="fr-FR"/>
         </w:rPr>
         <w:drawing>
           <wp:inline distT="0" distB="0" distL="0" distR="0">
@@ -11741,7 +11743,7 @@
 </file>
 
 <file path=customXml/itemProps1.xml><?xml version="1.0" encoding="utf-8"?>
-<ds:datastoreItem xmlns:ds="http://schemas.openxmlformats.org/officeDocument/2006/customXml" ds:itemID="{2854AB3C-E269-49F1-93F0-D3983F65F38C}">
+<ds:datastoreItem xmlns:ds="http://schemas.openxmlformats.org/officeDocument/2006/customXml" ds:itemID="{EF8008A4-09E4-4117-93BF-1EF50A066CE2}">
   <ds:schemaRefs>
     <ds:schemaRef ds:uri="http://schemas.openxmlformats.org/officeDocument/2006/bibliography"/>
   </ds:schemaRefs>

</xml_diff>

<commit_message>
Correction Doc deploiement chez hébergeur
</commit_message>
<xml_diff>
--- a/Héberger son application chez Heroku.docx
+++ b/Héberger son application chez Heroku.docx
@@ -857,7 +857,23 @@
           <w:sz w:val="20"/>
           <w:szCs w:val="20"/>
         </w:rPr>
-        <w:t xml:space="preserve"> ses accès dans les chaines de connections</w:t>
+        <w:t xml:space="preserve"> ses a</w:t>
+      </w:r>
+      <w:r>
+        <w:rPr>
+          <w:b/>
+          <w:sz w:val="20"/>
+          <w:szCs w:val="20"/>
+        </w:rPr>
+        <w:t>ccès dans les chaines de connex</w:t>
+      </w:r>
+      <w:r>
+        <w:rPr>
+          <w:b/>
+          <w:sz w:val="20"/>
+          <w:szCs w:val="20"/>
+        </w:rPr>
+        <w:t>ions</w:t>
       </w:r>
       <w:r>
         <w:rPr>
@@ -11743,7 +11759,7 @@
 </file>
 
 <file path=customXml/itemProps1.xml><?xml version="1.0" encoding="utf-8"?>
-<ds:datastoreItem xmlns:ds="http://schemas.openxmlformats.org/officeDocument/2006/customXml" ds:itemID="{EF8008A4-09E4-4117-93BF-1EF50A066CE2}">
+<ds:datastoreItem xmlns:ds="http://schemas.openxmlformats.org/officeDocument/2006/customXml" ds:itemID="{2E6DAAAC-31F2-4ED9-A115-97BCD2EF2E25}">
   <ds:schemaRefs>
     <ds:schemaRef ds:uri="http://schemas.openxmlformats.org/officeDocument/2006/bibliography"/>
   </ds:schemaRefs>

</xml_diff>